<commit_message>
Backup copy file and pdf version
</commit_message>
<xml_diff>
--- a/Assignment1/Report/WS_TP1_Group5.docx
+++ b/Assignment1/Report/WS_TP1_Group5.docx
@@ -2284,10 +2284,7 @@
         <w:t>.csv</w:t>
       </w:r>
       <w:r>
-        <w:t xml:space="preserve"> forma</w:t>
-      </w:r>
-      <w:r>
-        <w:t xml:space="preserve">t. Its content has total amount of 8809 information </w:t>
+        <w:t xml:space="preserve"> format. Its content has total amount of 8809 information </w:t>
       </w:r>
       <w:proofErr w:type="spellStart"/>
       <w:r>
@@ -2715,13 +2712,7 @@
     </w:p>
     <w:p>
       <w:r>
-        <w:t xml:space="preserve">To use </w:t>
-      </w:r>
-      <w:r>
-        <w:t>this dataset</w:t>
-      </w:r>
-      <w:r>
-        <w:t xml:space="preserve"> with a </w:t>
+        <w:t xml:space="preserve">To use this dataset with a </w:t>
       </w:r>
       <w:proofErr w:type="spellStart"/>
       <w:r>
@@ -3034,8 +3025,9 @@
                 <w:sz w:val="18"/>
                 <w:szCs w:val="18"/>
               </w:rPr>
-              <w:t>,</w:t>
-            </w:r>
+              <w:t>,title</w:t>
+            </w:r>
+            <w:proofErr w:type="spellEnd"/>
             <w:r>
               <w:rPr>
                 <w:rFonts w:ascii="Aptos Narrow" w:hAnsi="Aptos Narrow"/>
@@ -3043,26 +3035,7 @@
                 <w:sz w:val="18"/>
                 <w:szCs w:val="18"/>
               </w:rPr>
-              <w:t>title</w:t>
-            </w:r>
-            <w:proofErr w:type="spellEnd"/>
-            <w:r>
-              <w:rPr>
-                <w:rFonts w:ascii="Aptos Narrow" w:hAnsi="Aptos Narrow"/>
-                <w:color w:val="000000"/>
-                <w:sz w:val="18"/>
-                <w:szCs w:val="18"/>
-              </w:rPr>
-              <w:t>,(…)</w:t>
-            </w:r>
-            <w:r>
-              <w:rPr>
-                <w:rFonts w:ascii="Aptos Narrow" w:hAnsi="Aptos Narrow"/>
-                <w:color w:val="000000"/>
-                <w:sz w:val="18"/>
-                <w:szCs w:val="18"/>
-              </w:rPr>
-              <w:t>,</w:t>
+              <w:t>,(…),</w:t>
             </w:r>
             <w:proofErr w:type="spellStart"/>
             <w:r>
@@ -3114,25 +3087,7 @@
                 <w:sz w:val="18"/>
                 <w:szCs w:val="18"/>
               </w:rPr>
-              <w:t>,Thackeray (Hindi),</w:t>
-            </w:r>
-            <w:r>
-              <w:rPr>
-                <w:rFonts w:ascii="Aptos Narrow" w:hAnsi="Aptos Narrow"/>
-                <w:color w:val="000000"/>
-                <w:sz w:val="18"/>
-                <w:szCs w:val="18"/>
-              </w:rPr>
-              <w:t xml:space="preserve"> </w:t>
-            </w:r>
-            <w:r>
-              <w:rPr>
-                <w:rFonts w:ascii="Aptos Narrow" w:hAnsi="Aptos Narrow"/>
-                <w:color w:val="000000"/>
-                <w:sz w:val="18"/>
-                <w:szCs w:val="18"/>
-              </w:rPr>
-              <w:t xml:space="preserve">(…),TV-14,135 </w:t>
+              <w:t xml:space="preserve">,Thackeray (Hindi), (…),TV-14,135 </w:t>
             </w:r>
             <w:proofErr w:type="spellStart"/>
             <w:r>
@@ -3425,31 +3380,19 @@
     <w:p>
       <w:pPr>
         <w:pStyle w:val="Ttulo2"/>
-        <w:rPr>
-          <w:lang w:val="pt-PT"/>
-        </w:rPr>
       </w:pPr>
       <w:bookmarkStart w:id="4" w:name="_Toc164027838"/>
-      <w:proofErr w:type="spellStart"/>
       <w:r>
         <w:rPr>
           <w:i/>
           <w:iCs/>
-          <w:lang w:val="pt-PT"/>
         </w:rPr>
         <w:t>Triplestore</w:t>
       </w:r>
-      <w:proofErr w:type="spellEnd"/>
-      <w:r>
-        <w:rPr>
-          <w:lang w:val="pt-PT"/>
-        </w:rPr>
+      <w:r>
         <w:t xml:space="preserve"> </w:t>
       </w:r>
       <w:r>
-        <w:rPr>
-          <w:lang w:val="pt-PT"/>
-        </w:rPr>
         <w:t>data base</w:t>
       </w:r>
       <w:bookmarkEnd w:id="4"/>
@@ -3626,10 +3569,7 @@
       </w:pPr>
       <w:bookmarkStart w:id="7" w:name="_Toc164027841"/>
       <w:r>
-        <w:t>G</w:t>
-      </w:r>
-      <w:r>
-        <w:t>eneric search</w:t>
+        <w:t>Generic search</w:t>
       </w:r>
       <w:bookmarkEnd w:id="7"/>
     </w:p>
@@ -3833,6 +3773,10 @@
     <w:sdt>
       <w:sdtPr>
         <w:rPr>
+          <w:rFonts w:asciiTheme="minorHAnsi" w:eastAsiaTheme="minorHAnsi" w:hAnsiTheme="minorHAnsi" w:cstheme="minorBidi"/>
+          <w:color w:val="auto"/>
+          <w:sz w:val="22"/>
+          <w:szCs w:val="22"/>
           <w:lang w:val="pt-PT"/>
         </w:rPr>
         <w:id w:val="1481271909"/>
@@ -3843,10 +3787,6 @@
       </w:sdtPr>
       <w:sdtEndPr>
         <w:rPr>
-          <w:rFonts w:asciiTheme="minorHAnsi" w:eastAsiaTheme="minorHAnsi" w:hAnsiTheme="minorHAnsi" w:cstheme="minorBidi"/>
-          <w:color w:val="auto"/>
-          <w:sz w:val="22"/>
-          <w:szCs w:val="22"/>
           <w:lang w:val="en-US"/>
         </w:rPr>
       </w:sdtEndPr>
@@ -5844,6 +5784,7 @@
     <w:rsidRoot w:val="007E2F6E"/>
     <w:rsid w:val="001C2359"/>
     <w:rsid w:val="00234126"/>
+    <w:rsid w:val="005A3A45"/>
     <w:rsid w:val="007E2F6E"/>
     <w:rsid w:val="0082108A"/>
   </w:rsids>

</xml_diff>

<commit_message>
Finished "Insert and Deleting Data" section
</commit_message>
<xml_diff>
--- a/Assignment1/Report/WS_TP1_Group5.docx
+++ b/Assignment1/Report/WS_TP1_Group5.docx
@@ -317,19 +317,11 @@
                                 <w:lang w:val="pt-PT"/>
                               </w:rPr>
                             </w:pPr>
-                            <w:proofErr w:type="spellStart"/>
                             <w:r>
                               <w:rPr>
                                 <w:lang w:val="pt-PT"/>
                               </w:rPr>
-                              <w:t>Group</w:t>
-                            </w:r>
-                            <w:proofErr w:type="spellEnd"/>
-                            <w:r>
-                              <w:rPr>
-                                <w:lang w:val="pt-PT"/>
-                              </w:rPr>
-                              <w:t xml:space="preserve"> 5</w:t>
+                              <w:t>Group 5</w:t>
                             </w:r>
                           </w:p>
                           <w:p>
@@ -406,19 +398,11 @@
                           <w:lang w:val="pt-PT"/>
                         </w:rPr>
                       </w:pPr>
-                      <w:proofErr w:type="spellStart"/>
                       <w:r>
                         <w:rPr>
                           <w:lang w:val="pt-PT"/>
                         </w:rPr>
-                        <w:t>Group</w:t>
-                      </w:r>
-                      <w:proofErr w:type="spellEnd"/>
-                      <w:r>
-                        <w:rPr>
-                          <w:lang w:val="pt-PT"/>
-                        </w:rPr>
-                        <w:t xml:space="preserve"> 5</w:t>
+                        <w:t>Group 5</w:t>
                       </w:r>
                     </w:p>
                     <w:p>
@@ -2026,7 +2010,6 @@
       <w:r>
         <w:t xml:space="preserve"> or RDF is a technology that allows the graph representation in a </w:t>
       </w:r>
-      <w:proofErr w:type="spellStart"/>
       <w:r>
         <w:rPr>
           <w:i/>
@@ -2034,11 +2017,9 @@
         </w:rPr>
         <w:t>triplestore</w:t>
       </w:r>
-      <w:proofErr w:type="spellEnd"/>
       <w:r>
         <w:t xml:space="preserve"> standard format. This standard format can be used by </w:t>
       </w:r>
-      <w:proofErr w:type="spellStart"/>
       <w:r>
         <w:rPr>
           <w:i/>
@@ -2046,11 +2027,9 @@
         </w:rPr>
         <w:t>GraphDB</w:t>
       </w:r>
-      <w:proofErr w:type="spellEnd"/>
       <w:r>
         <w:t xml:space="preserve">, a </w:t>
       </w:r>
-      <w:proofErr w:type="spellStart"/>
       <w:r>
         <w:rPr>
           <w:i/>
@@ -2058,17 +2037,8 @@
         </w:rPr>
         <w:t>triplestore</w:t>
       </w:r>
-      <w:proofErr w:type="spellEnd"/>
-      <w:r>
-        <w:t xml:space="preserve"> </w:t>
-      </w:r>
-      <w:proofErr w:type="gramStart"/>
-      <w:r>
-        <w:t>data oriented</w:t>
-      </w:r>
-      <w:proofErr w:type="gramEnd"/>
-      <w:r>
-        <w:t xml:space="preserve"> database which supports the SPARQL language which for its turn allows the interaction with the data within it.</w:t>
+      <w:r>
+        <w:t xml:space="preserve"> data oriented database which supports the SPARQL language which for its turn allows the interaction with the data within it.</w:t>
       </w:r>
     </w:p>
     <w:p>
@@ -2093,23 +2063,7 @@
         <w:t>transformations</w:t>
       </w:r>
       <w:r>
-        <w:t xml:space="preserve"> required to use it as </w:t>
-      </w:r>
-      <w:proofErr w:type="gramStart"/>
-      <w:r>
-        <w:t>a</w:t>
-      </w:r>
-      <w:proofErr w:type="gramEnd"/>
-      <w:r>
-        <w:t xml:space="preserve"> RDF standard example. Afterwards we explain the data operations performed and the SPARQL </w:t>
-      </w:r>
-      <w:proofErr w:type="spellStart"/>
-      <w:r>
-        <w:t>querys</w:t>
-      </w:r>
-      <w:proofErr w:type="spellEnd"/>
-      <w:r>
-        <w:t xml:space="preserve"> used to do so. Functionality of the developed web application on Django framework is presented</w:t>
+        <w:t xml:space="preserve"> required to use it as a RDF standard example. Afterwards we explain the data operations performed and the SPARQL querys used to do so. Functionality of the developed web application on Django framework is presented</w:t>
       </w:r>
       <w:r>
         <w:t xml:space="preserve"> subsequently and finally we present the conclusion from the development of this project. Additionally, a section describing the configurations and requirements to run the application is included in the report.</w:t>
@@ -2135,45 +2089,22 @@
       <w:bookmarkEnd w:id="1"/>
     </w:p>
     <w:p>
-      <w:proofErr w:type="gramStart"/>
-      <w:r>
-        <w:t>In order to</w:t>
-      </w:r>
-      <w:proofErr w:type="gramEnd"/>
-      <w:r>
-        <w:t xml:space="preserve"> cope with the objectives of this assignment we needed to, as a first step, define the dataset to use. </w:t>
-      </w:r>
-      <w:r>
-        <w:t xml:space="preserve">With the selected dataset we performed a file format conversion </w:t>
-      </w:r>
-      <w:proofErr w:type="gramStart"/>
-      <w:r>
-        <w:t>so as to</w:t>
-      </w:r>
-      <w:proofErr w:type="gramEnd"/>
-      <w:r>
-        <w:t xml:space="preserve"> create a </w:t>
-      </w:r>
-      <w:proofErr w:type="spellStart"/>
+      <w:r>
+        <w:t xml:space="preserve">In order to cope with the objectives of this assignment we needed to, as a first step, define the dataset to use. </w:t>
+      </w:r>
+      <w:r>
+        <w:t xml:space="preserve">With the selected dataset we performed a file format conversion so as to create a </w:t>
+      </w:r>
       <w:r>
         <w:rPr>
           <w:i/>
           <w:iCs/>
         </w:rPr>
-        <w:t>tiplestore</w:t>
-      </w:r>
-      <w:proofErr w:type="spellEnd"/>
-      <w:r>
-        <w:rPr>
-          <w:i/>
-          <w:iCs/>
-        </w:rPr>
-        <w:t xml:space="preserve"> </w:t>
+        <w:t xml:space="preserve">tiplestore </w:t>
       </w:r>
       <w:r>
         <w:t xml:space="preserve">database using for that matter </w:t>
       </w:r>
-      <w:proofErr w:type="spellStart"/>
       <w:r>
         <w:rPr>
           <w:i/>
@@ -2181,7 +2112,6 @@
         </w:rPr>
         <w:t>GraphDB</w:t>
       </w:r>
-      <w:proofErr w:type="spellEnd"/>
       <w:r>
         <w:t>.</w:t>
       </w:r>
@@ -2276,15 +2206,7 @@
         <w:t>.csv</w:t>
       </w:r>
       <w:r>
-        <w:t xml:space="preserve"> format. Its content has total amount of 8809 information </w:t>
-      </w:r>
-      <w:proofErr w:type="spellStart"/>
-      <w:r>
-        <w:t>entrys</w:t>
-      </w:r>
-      <w:proofErr w:type="spellEnd"/>
-      <w:r>
-        <w:t xml:space="preserve"> with information of a total of 1</w:t>
+        <w:t xml:space="preserve"> format. Its content has total amount of 8809 information entrys with information of a total of 1</w:t>
       </w:r>
       <w:r>
         <w:t>1</w:t>
@@ -2334,7 +2256,6 @@
                 <w14:ligatures w14:val="none"/>
               </w:rPr>
             </w:pPr>
-            <w:proofErr w:type="spellStart"/>
             <w:r>
               <w:rPr>
                 <w:rFonts w:ascii="Aptos Narrow" w:eastAsia="Times New Roman" w:hAnsi="Aptos Narrow" w:cs="Times New Roman"/>
@@ -2343,18 +2264,7 @@
                 <w:lang w:eastAsia="pt-PT"/>
                 <w14:ligatures w14:val="none"/>
               </w:rPr>
-              <w:t>show_id</w:t>
-            </w:r>
-            <w:proofErr w:type="spellEnd"/>
-            <w:r>
-              <w:rPr>
-                <w:rFonts w:ascii="Aptos Narrow" w:eastAsia="Times New Roman" w:hAnsi="Aptos Narrow" w:cs="Times New Roman"/>
-                <w:color w:val="000000"/>
-                <w:kern w:val="0"/>
-                <w:lang w:eastAsia="pt-PT"/>
-                <w14:ligatures w14:val="none"/>
-              </w:rPr>
-              <w:t>,</w:t>
+              <w:t>show_id,</w:t>
             </w:r>
           </w:p>
           <w:p>
@@ -2508,7 +2418,6 @@
                 <w14:ligatures w14:val="none"/>
               </w:rPr>
             </w:pPr>
-            <w:proofErr w:type="spellStart"/>
             <w:r>
               <w:rPr>
                 <w:rFonts w:ascii="Aptos Narrow" w:eastAsia="Times New Roman" w:hAnsi="Aptos Narrow" w:cs="Times New Roman"/>
@@ -2517,18 +2426,7 @@
                 <w:lang w:eastAsia="pt-PT"/>
                 <w14:ligatures w14:val="none"/>
               </w:rPr>
-              <w:t>date_added</w:t>
-            </w:r>
-            <w:proofErr w:type="spellEnd"/>
-            <w:r>
-              <w:rPr>
-                <w:rFonts w:ascii="Aptos Narrow" w:eastAsia="Times New Roman" w:hAnsi="Aptos Narrow" w:cs="Times New Roman"/>
-                <w:color w:val="000000"/>
-                <w:kern w:val="0"/>
-                <w:lang w:eastAsia="pt-PT"/>
-                <w14:ligatures w14:val="none"/>
-              </w:rPr>
-              <w:t>,</w:t>
+              <w:t>date_added,</w:t>
             </w:r>
           </w:p>
           <w:p>
@@ -2546,7 +2444,6 @@
                 <w14:ligatures w14:val="none"/>
               </w:rPr>
             </w:pPr>
-            <w:proofErr w:type="spellStart"/>
             <w:r>
               <w:rPr>
                 <w:rFonts w:ascii="Aptos Narrow" w:eastAsia="Times New Roman" w:hAnsi="Aptos Narrow" w:cs="Times New Roman"/>
@@ -2555,18 +2452,7 @@
                 <w:lang w:eastAsia="pt-PT"/>
                 <w14:ligatures w14:val="none"/>
               </w:rPr>
-              <w:t>release_year</w:t>
-            </w:r>
-            <w:proofErr w:type="spellEnd"/>
-            <w:r>
-              <w:rPr>
-                <w:rFonts w:ascii="Aptos Narrow" w:eastAsia="Times New Roman" w:hAnsi="Aptos Narrow" w:cs="Times New Roman"/>
-                <w:color w:val="000000"/>
-                <w:kern w:val="0"/>
-                <w:lang w:eastAsia="pt-PT"/>
-                <w14:ligatures w14:val="none"/>
-              </w:rPr>
-              <w:t>,</w:t>
+              <w:t>release_year,</w:t>
             </w:r>
           </w:p>
           <w:p>
@@ -2584,8 +2470,6 @@
                 <w14:ligatures w14:val="none"/>
               </w:rPr>
             </w:pPr>
-            <w:proofErr w:type="spellStart"/>
-            <w:proofErr w:type="gramStart"/>
             <w:r>
               <w:rPr>
                 <w:rFonts w:ascii="Aptos Narrow" w:eastAsia="Times New Roman" w:hAnsi="Aptos Narrow" w:cs="Times New Roman"/>
@@ -2594,19 +2478,7 @@
                 <w:lang w:eastAsia="pt-PT"/>
                 <w14:ligatures w14:val="none"/>
               </w:rPr>
-              <w:t>rating,duration</w:t>
-            </w:r>
-            <w:proofErr w:type="spellEnd"/>
-            <w:proofErr w:type="gramEnd"/>
-            <w:r>
-              <w:rPr>
-                <w:rFonts w:ascii="Aptos Narrow" w:eastAsia="Times New Roman" w:hAnsi="Aptos Narrow" w:cs="Times New Roman"/>
-                <w:color w:val="000000"/>
-                <w:kern w:val="0"/>
-                <w:lang w:eastAsia="pt-PT"/>
-                <w14:ligatures w14:val="none"/>
-              </w:rPr>
-              <w:t>,</w:t>
+              <w:t>rating,duration,</w:t>
             </w:r>
           </w:p>
           <w:p>
@@ -2624,7 +2496,6 @@
                 <w14:ligatures w14:val="none"/>
               </w:rPr>
             </w:pPr>
-            <w:proofErr w:type="spellStart"/>
             <w:r>
               <w:rPr>
                 <w:rFonts w:ascii="Aptos Narrow" w:eastAsia="Times New Roman" w:hAnsi="Aptos Narrow" w:cs="Times New Roman"/>
@@ -2633,18 +2504,7 @@
                 <w:lang w:eastAsia="pt-PT"/>
                 <w14:ligatures w14:val="none"/>
               </w:rPr>
-              <w:t>listed_in</w:t>
-            </w:r>
-            <w:proofErr w:type="spellEnd"/>
-            <w:r>
-              <w:rPr>
-                <w:rFonts w:ascii="Aptos Narrow" w:eastAsia="Times New Roman" w:hAnsi="Aptos Narrow" w:cs="Times New Roman"/>
-                <w:color w:val="000000"/>
-                <w:kern w:val="0"/>
-                <w:lang w:eastAsia="pt-PT"/>
-                <w14:ligatures w14:val="none"/>
-              </w:rPr>
-              <w:t>,</w:t>
+              <w:t>listed_in,</w:t>
             </w:r>
           </w:p>
           <w:p>
@@ -2693,54 +2553,31 @@
       </w:pPr>
       <w:bookmarkStart w:id="3" w:name="_Toc164027837"/>
       <w:r>
-        <w:t xml:space="preserve">File format type </w:t>
-      </w:r>
-      <w:proofErr w:type="gramStart"/>
-      <w:r>
-        <w:t>conversion</w:t>
+        <w:t>File format type conversion</w:t>
       </w:r>
       <w:bookmarkEnd w:id="3"/>
-      <w:proofErr w:type="gramEnd"/>
     </w:p>
     <w:p>
       <w:r>
         <w:t xml:space="preserve">To use this dataset with a </w:t>
       </w:r>
-      <w:proofErr w:type="spellStart"/>
       <w:r>
         <w:rPr>
           <w:i/>
           <w:iCs/>
         </w:rPr>
-        <w:t>Triplestore</w:t>
-      </w:r>
-      <w:proofErr w:type="spellEnd"/>
+        <w:t xml:space="preserve">Triplestore </w:t>
+      </w:r>
+      <w:r>
+        <w:t>oriented database like</w:t>
+      </w:r>
       <w:r>
         <w:rPr>
           <w:i/>
           <w:iCs/>
         </w:rPr>
-        <w:t xml:space="preserve"> </w:t>
-      </w:r>
-      <w:r>
-        <w:t>oriented database like</w:t>
-      </w:r>
-      <w:r>
-        <w:rPr>
-          <w:i/>
-          <w:iCs/>
-        </w:rPr>
-        <w:t xml:space="preserve"> </w:t>
-      </w:r>
-      <w:proofErr w:type="spellStart"/>
-      <w:r>
-        <w:rPr>
-          <w:i/>
-          <w:iCs/>
-        </w:rPr>
-        <w:t>GraphDB</w:t>
-      </w:r>
-      <w:proofErr w:type="spellEnd"/>
+        <w:t xml:space="preserve"> GraphDB</w:t>
+      </w:r>
       <w:r>
         <w:t xml:space="preserve"> as intended, we converted to one of its recognizable and implemented standards as it is RDF (</w:t>
       </w:r>
@@ -2757,15 +2594,7 @@
     </w:p>
     <w:p>
       <w:r>
-        <w:t xml:space="preserve">This framework as multiple accepted file formats being the most used NT (N-Triples), N3, RDF/XML and </w:t>
-      </w:r>
-      <w:proofErr w:type="spellStart"/>
-      <w:r>
-        <w:t>RDFa</w:t>
-      </w:r>
-      <w:proofErr w:type="spellEnd"/>
-      <w:r>
-        <w:t>. Due to its simplicity and widely usage, our choice fell on NT format.</w:t>
+        <w:t>This framework as multiple accepted file formats being the most used NT (N-Triples), N3, RDF/XML and RDFa. Due to its simplicity and widely usage, our choice fell on NT format.</w:t>
       </w:r>
     </w:p>
     <w:p>
@@ -2803,7 +2632,6 @@
       <w:r>
         <w:t xml:space="preserve">, which make use of </w:t>
       </w:r>
-      <w:proofErr w:type="spellStart"/>
       <w:r>
         <w:rPr>
           <w:i/>
@@ -2811,7 +2639,6 @@
         </w:rPr>
         <w:t>rdflib</w:t>
       </w:r>
-      <w:proofErr w:type="spellEnd"/>
       <w:r>
         <w:t xml:space="preserve"> library</w:t>
       </w:r>
@@ -2826,15 +2653,7 @@
         <w:t>URI</w:t>
       </w:r>
       <w:r>
-        <w:t xml:space="preserve"> is generated for </w:t>
-      </w:r>
-      <w:proofErr w:type="spellStart"/>
-      <w:r>
-        <w:t>show_id</w:t>
-      </w:r>
-      <w:proofErr w:type="spellEnd"/>
-      <w:r>
-        <w:t xml:space="preserve"> value as well as all other column value</w:t>
+        <w:t xml:space="preserve"> is generated for show_id value as well as all other column value</w:t>
       </w:r>
       <w:r>
         <w:t>s</w:t>
@@ -2849,15 +2668,7 @@
         <w:t xml:space="preserve">. </w:t>
       </w:r>
       <w:r>
-        <w:t xml:space="preserve">Excluding the </w:t>
-      </w:r>
-      <w:proofErr w:type="spellStart"/>
-      <w:r>
-        <w:t>show_id</w:t>
-      </w:r>
-      <w:proofErr w:type="spellEnd"/>
-      <w:r>
-        <w:t xml:space="preserve"> column name, all the other column names were used to generate the major predicate </w:t>
+        <w:t xml:space="preserve">Excluding the show_id column name, all the other column names were used to generate the major predicate </w:t>
       </w:r>
       <w:r>
         <w:rPr>
@@ -2875,15 +2686,7 @@
     </w:p>
     <w:p>
       <w:r>
-        <w:t>Additionally, to be able to get the attribute’s real values (literals and/or numbers), another relation was created in this program between them through the “</w:t>
-      </w:r>
-      <w:proofErr w:type="spellStart"/>
-      <w:r>
-        <w:t>real_name</w:t>
-      </w:r>
-      <w:proofErr w:type="spellEnd"/>
-      <w:r>
-        <w:t>” predicate.</w:t>
+        <w:t>Additionally, to be able to get the attribute’s real values (literals and/or numbers), another relation was created in this program between them through the “real_name” predicate.</w:t>
       </w:r>
     </w:p>
     <w:p>
@@ -2989,7 +2792,6 @@
                 <w:szCs w:val="18"/>
               </w:rPr>
             </w:pPr>
-            <w:proofErr w:type="spellStart"/>
             <w:r>
               <w:rPr>
                 <w:rFonts w:ascii="Aptos Narrow" w:hAnsi="Aptos Narrow"/>
@@ -2997,49 +2799,8 @@
                 <w:sz w:val="18"/>
                 <w:szCs w:val="18"/>
               </w:rPr>
-              <w:t>show_</w:t>
-            </w:r>
-            <w:proofErr w:type="gramStart"/>
-            <w:r>
-              <w:rPr>
-                <w:rFonts w:ascii="Aptos Narrow" w:hAnsi="Aptos Narrow"/>
-                <w:color w:val="000000"/>
-                <w:sz w:val="18"/>
-                <w:szCs w:val="18"/>
-              </w:rPr>
-              <w:t>id,type</w:t>
-            </w:r>
-            <w:proofErr w:type="gramEnd"/>
-            <w:r>
-              <w:rPr>
-                <w:rFonts w:ascii="Aptos Narrow" w:hAnsi="Aptos Narrow"/>
-                <w:color w:val="000000"/>
-                <w:sz w:val="18"/>
-                <w:szCs w:val="18"/>
-              </w:rPr>
-              <w:t>,title</w:t>
-            </w:r>
-            <w:proofErr w:type="spellEnd"/>
-            <w:r>
-              <w:rPr>
-                <w:rFonts w:ascii="Aptos Narrow" w:hAnsi="Aptos Narrow"/>
-                <w:color w:val="000000"/>
-                <w:sz w:val="18"/>
-                <w:szCs w:val="18"/>
-              </w:rPr>
-              <w:t>,(…),</w:t>
-            </w:r>
-            <w:proofErr w:type="spellStart"/>
-            <w:r>
-              <w:rPr>
-                <w:rFonts w:ascii="Aptos Narrow" w:hAnsi="Aptos Narrow"/>
-                <w:color w:val="000000"/>
-                <w:sz w:val="18"/>
-                <w:szCs w:val="18"/>
-              </w:rPr>
-              <w:t>rating,duration,listed_in,description</w:t>
-            </w:r>
-            <w:proofErr w:type="spellEnd"/>
+              <w:t>show_id,type,title,(…),rating,duration,listed_in,description</w:t>
+            </w:r>
           </w:p>
           <w:p>
             <w:pPr>
@@ -3059,67 +2820,7 @@
                 <w:sz w:val="18"/>
                 <w:szCs w:val="18"/>
               </w:rPr>
-              <w:t>s</w:t>
-            </w:r>
-            <w:proofErr w:type="gramStart"/>
-            <w:r>
-              <w:rPr>
-                <w:rFonts w:ascii="Aptos Narrow" w:hAnsi="Aptos Narrow"/>
-                <w:color w:val="000000"/>
-                <w:sz w:val="18"/>
-                <w:szCs w:val="18"/>
-              </w:rPr>
-              <w:t>2337,Movie</w:t>
-            </w:r>
-            <w:proofErr w:type="gramEnd"/>
-            <w:r>
-              <w:rPr>
-                <w:rFonts w:ascii="Aptos Narrow" w:hAnsi="Aptos Narrow"/>
-                <w:color w:val="000000"/>
-                <w:sz w:val="18"/>
-                <w:szCs w:val="18"/>
-              </w:rPr>
-              <w:t xml:space="preserve">,Thackeray (Hindi), (…),TV-14,135 </w:t>
-            </w:r>
-            <w:proofErr w:type="spellStart"/>
-            <w:r>
-              <w:rPr>
-                <w:rFonts w:ascii="Aptos Narrow" w:hAnsi="Aptos Narrow"/>
-                <w:color w:val="000000"/>
-                <w:sz w:val="18"/>
-                <w:szCs w:val="18"/>
-              </w:rPr>
-              <w:t>min,"Dramas</w:t>
-            </w:r>
-            <w:proofErr w:type="spellEnd"/>
-            <w:r>
-              <w:rPr>
-                <w:rFonts w:ascii="Aptos Narrow" w:hAnsi="Aptos Narrow"/>
-                <w:color w:val="000000"/>
-                <w:sz w:val="18"/>
-                <w:szCs w:val="18"/>
-              </w:rPr>
-              <w:t xml:space="preserve">, International </w:t>
-            </w:r>
-            <w:proofErr w:type="spellStart"/>
-            <w:r>
-              <w:rPr>
-                <w:rFonts w:ascii="Aptos Narrow" w:hAnsi="Aptos Narrow"/>
-                <w:color w:val="000000"/>
-                <w:sz w:val="18"/>
-                <w:szCs w:val="18"/>
-              </w:rPr>
-              <w:t>Movies","From</w:t>
-            </w:r>
-            <w:proofErr w:type="spellEnd"/>
-            <w:r>
-              <w:rPr>
-                <w:rFonts w:ascii="Aptos Narrow" w:hAnsi="Aptos Narrow"/>
-                <w:color w:val="000000"/>
-                <w:sz w:val="18"/>
-                <w:szCs w:val="18"/>
-              </w:rPr>
-              <w:t xml:space="preserve"> controversial cartoonist to powerful Mumbai politician, this biopic maps the meteoric rise of far-right Shiv Sena party founder, Bal Thackeray."</w:t>
+              <w:t>s2337,Movie,Thackeray (Hindi), (…),TV-14,135 min,"Dramas, International Movies","From controversial cartoonist to powerful Mumbai politician, this biopic maps the meteoric rise of far-right Shiv Sena party founder, Bal Thackeray."</w:t>
             </w:r>
           </w:p>
           <w:p>
@@ -3154,29 +2855,15 @@
               <w:spacing w:line="240" w:lineRule="auto"/>
             </w:pPr>
             <w:r>
-              <w:t xml:space="preserve">After conversion, on </w:t>
-            </w:r>
-            <w:proofErr w:type="gramStart"/>
-            <w:r>
-              <w:t xml:space="preserve">the </w:t>
+              <w:t xml:space="preserve">After conversion, on the </w:t>
             </w:r>
             <w:r>
               <w:rPr>
                 <w:i/>
                 <w:iCs/>
               </w:rPr>
-              <w:t>.</w:t>
-            </w:r>
-            <w:proofErr w:type="spellStart"/>
-            <w:r>
-              <w:rPr>
-                <w:i/>
-                <w:iCs/>
-              </w:rPr>
-              <w:t>nt</w:t>
-            </w:r>
-            <w:proofErr w:type="spellEnd"/>
-            <w:proofErr w:type="gramEnd"/>
+              <w:t>.nt</w:t>
+            </w:r>
             <w:r>
               <w:t xml:space="preserve"> file:</w:t>
             </w:r>
@@ -3211,24 +2898,15 @@
                 <w:sz w:val="18"/>
                 <w:szCs w:val="18"/>
               </w:rPr>
-              <w:t>&lt;http://ws.org/netflix_info/ss2337&gt; &lt;http://ws.org/netflix_info/pred/rating&gt; &lt;http://ws.org/netflix_info/TV-14</w:t>
-            </w:r>
-            <w:proofErr w:type="gramStart"/>
+              <w:t>&lt;http://ws.org/netflix_info/ss2337&gt; &lt;http://ws.org/netflix_info/pred/rating&gt; &lt;http://ws.org/netflix_info/TV-14&gt;</w:t>
+            </w:r>
             <w:r>
               <w:rPr>
                 <w:sz w:val="18"/>
                 <w:szCs w:val="18"/>
               </w:rPr>
-              <w:t>&gt;</w:t>
-            </w:r>
-            <w:r>
-              <w:rPr>
-                <w:sz w:val="18"/>
-                <w:szCs w:val="18"/>
-              </w:rPr>
               <w:t xml:space="preserve"> .</w:t>
             </w:r>
-            <w:proofErr w:type="gramEnd"/>
           </w:p>
           <w:p>
             <w:pPr>
@@ -3261,24 +2939,15 @@
                 <w:sz w:val="18"/>
                 <w:szCs w:val="18"/>
               </w:rPr>
-              <w:t>&lt;http://ws.org/netflix_info/ss2337&gt; &lt;http://ws.org/netflix_info/pred/duration&gt; &lt;http://ws.org/netflix_info/135_min</w:t>
-            </w:r>
-            <w:proofErr w:type="gramStart"/>
+              <w:t>&lt;http://ws.org/netflix_info/ss2337&gt; &lt;http://ws.org/netflix_info/pred/duration&gt; &lt;http://ws.org/netflix_info/135_min&gt;</w:t>
+            </w:r>
             <w:r>
               <w:rPr>
                 <w:sz w:val="18"/>
                 <w:szCs w:val="18"/>
               </w:rPr>
-              <w:t>&gt;</w:t>
-            </w:r>
-            <w:r>
-              <w:rPr>
-                <w:sz w:val="18"/>
-                <w:szCs w:val="18"/>
-              </w:rPr>
               <w:t xml:space="preserve"> .</w:t>
             </w:r>
-            <w:proofErr w:type="gramEnd"/>
           </w:p>
           <w:p>
             <w:pPr>
@@ -3311,17 +2980,8 @@
                 <w:sz w:val="18"/>
                 <w:szCs w:val="18"/>
               </w:rPr>
-              <w:t>&lt;http://ws.org/netflix_info/ss2337&gt; &lt;http://ws.org/netflix_info/pred/title&gt; &lt;http://ws.org/netflix_info/Thackeray_%28Hindi%29</w:t>
-            </w:r>
-            <w:proofErr w:type="gramStart"/>
-            <w:r>
-              <w:rPr>
-                <w:sz w:val="18"/>
-                <w:szCs w:val="18"/>
-              </w:rPr>
-              <w:t>&gt; .</w:t>
-            </w:r>
-            <w:proofErr w:type="gramEnd"/>
+              <w:t>&lt;http://ws.org/netflix_info/ss2337&gt; &lt;http://ws.org/netflix_info/pred/title&gt; &lt;http://ws.org/netflix_info/Thackeray_%28Hindi%29&gt; .</w:t>
+            </w:r>
           </w:p>
           <w:p>
             <w:pPr>
@@ -3358,15 +3018,7 @@
         <w:fldChar w:fldCharType="end"/>
       </w:r>
       <w:r>
-        <w:t xml:space="preserve">: Demonstration of </w:t>
-      </w:r>
-      <w:proofErr w:type="spellStart"/>
-      <w:r>
-        <w:t>convertion</w:t>
-      </w:r>
-      <w:proofErr w:type="spellEnd"/>
-      <w:r>
-        <w:t xml:space="preserve"> results.</w:t>
+        <w:t>: Demonstration of convertion results.</w:t>
       </w:r>
     </w:p>
     <w:p>
@@ -3396,7 +3048,6 @@
       <w:r>
         <w:t xml:space="preserve">ile, we created the </w:t>
       </w:r>
-      <w:proofErr w:type="spellStart"/>
       <w:r>
         <w:rPr>
           <w:i/>
@@ -3404,11 +3055,9 @@
         </w:rPr>
         <w:t>triplestore</w:t>
       </w:r>
-      <w:proofErr w:type="spellEnd"/>
       <w:r>
         <w:t xml:space="preserve"> database on </w:t>
       </w:r>
-      <w:proofErr w:type="spellStart"/>
       <w:r>
         <w:rPr>
           <w:i/>
@@ -3416,7 +3065,6 @@
         </w:rPr>
         <w:t>GraphDB</w:t>
       </w:r>
-      <w:proofErr w:type="spellEnd"/>
       <w:r>
         <w:t xml:space="preserve"> to interact with the data</w:t>
       </w:r>
@@ -3450,7 +3098,6 @@
       <w:r>
         <w:t xml:space="preserve">Interaction with the </w:t>
       </w:r>
-      <w:proofErr w:type="spellStart"/>
       <w:r>
         <w:rPr>
           <w:i/>
@@ -3458,7 +3105,6 @@
         </w:rPr>
         <w:t>GraphDB</w:t>
       </w:r>
-      <w:proofErr w:type="spellEnd"/>
       <w:r>
         <w:t xml:space="preserve"> database created can be performed through the SPARQL language. </w:t>
       </w:r>
@@ -3494,15 +3140,7 @@
         <w:t>On the searching category, SPARQL has 4 types of queries: SELECT, ASK, DESCRIBE, and CONSTRUCT. Here we privileged the SELECT query type which is also the most used one.</w:t>
       </w:r>
       <w:r>
-        <w:t xml:space="preserve"> On this project we perform different type of searches through data. In the main page of the project </w:t>
-      </w:r>
-      <w:proofErr w:type="spellStart"/>
-      <w:r>
-        <w:t>its</w:t>
-      </w:r>
-      <w:proofErr w:type="spellEnd"/>
-      <w:r>
-        <w:t xml:space="preserve"> possible to </w:t>
+        <w:t xml:space="preserve"> On this project we perform different type of searches through data. In the main page of the project its possible to </w:t>
       </w:r>
       <w:r>
         <w:t xml:space="preserve">perform a generic </w:t>
@@ -3538,13 +3176,8 @@
         <w:t>, s</w:t>
       </w:r>
       <w:r>
-        <w:t xml:space="preserve">earch for movies release </w:t>
-      </w:r>
-      <w:proofErr w:type="gramStart"/>
-      <w:r>
-        <w:t>in a given year</w:t>
-      </w:r>
-      <w:proofErr w:type="gramEnd"/>
+        <w:t>earch for movies release in a given year</w:t>
+      </w:r>
       <w:r>
         <w:t>, and finally, s</w:t>
       </w:r>
@@ -3575,14 +3208,9 @@
         <w:t>S</w:t>
       </w:r>
       <w:r>
-        <w:t xml:space="preserve">earch for a specific </w:t>
-      </w:r>
-      <w:proofErr w:type="gramStart"/>
-      <w:r>
-        <w:t>movie</w:t>
+        <w:t>earch for a specific movie</w:t>
       </w:r>
       <w:bookmarkEnd w:id="8"/>
-      <w:proofErr w:type="gramEnd"/>
     </w:p>
     <w:p/>
     <w:p>
@@ -3594,14 +3222,9 @@
         <w:t>S</w:t>
       </w:r>
       <w:r>
-        <w:t xml:space="preserve">earch for a specific cast </w:t>
-      </w:r>
-      <w:proofErr w:type="gramStart"/>
-      <w:r>
-        <w:t>member</w:t>
+        <w:t>earch for a specific cast member</w:t>
       </w:r>
       <w:bookmarkEnd w:id="9"/>
-      <w:proofErr w:type="gramEnd"/>
     </w:p>
     <w:p/>
     <w:p>
@@ -3613,14 +3236,9 @@
         <w:t>S</w:t>
       </w:r>
       <w:r>
-        <w:t xml:space="preserve">earch for a specific </w:t>
-      </w:r>
-      <w:proofErr w:type="gramStart"/>
-      <w:r>
-        <w:t>director</w:t>
+        <w:t>earch for a specific director</w:t>
       </w:r>
       <w:bookmarkEnd w:id="10"/>
-      <w:proofErr w:type="gramEnd"/>
     </w:p>
     <w:p/>
     <w:p>
@@ -3632,14 +3250,9 @@
         <w:t>S</w:t>
       </w:r>
       <w:r>
-        <w:t xml:space="preserve">earch for movies between </w:t>
-      </w:r>
-      <w:proofErr w:type="gramStart"/>
-      <w:r>
-        <w:t>dates</w:t>
+        <w:t>earch for movies between dates</w:t>
       </w:r>
       <w:bookmarkEnd w:id="11"/>
-      <w:proofErr w:type="gramEnd"/>
     </w:p>
     <w:p/>
     <w:p>
@@ -3651,14 +3264,9 @@
         <w:t>S</w:t>
       </w:r>
       <w:r>
-        <w:t xml:space="preserve">earch for movies release in a given </w:t>
-      </w:r>
-      <w:proofErr w:type="gramStart"/>
-      <w:r>
-        <w:t>year</w:t>
+        <w:t>earch for movies release in a given year</w:t>
       </w:r>
       <w:bookmarkEnd w:id="12"/>
-      <w:proofErr w:type="gramEnd"/>
     </w:p>
     <w:p/>
     <w:p>
@@ -3670,14 +3278,9 @@
         <w:t>S</w:t>
       </w:r>
       <w:r>
-        <w:t xml:space="preserve">earch for movies based on </w:t>
-      </w:r>
-      <w:proofErr w:type="gramStart"/>
-      <w:r>
-        <w:t>genres</w:t>
+        <w:t>earch for movies based on genres</w:t>
       </w:r>
       <w:bookmarkEnd w:id="13"/>
-      <w:proofErr w:type="gramEnd"/>
     </w:p>
     <w:p/>
     <w:p>
@@ -3701,15 +3304,7 @@
         <w:t>Insertion and deletion of data on and from the database through SPARQL can be achieved with INSERT and DELETE query types.</w:t>
       </w:r>
       <w:r>
-        <w:t xml:space="preserve"> With </w:t>
-      </w:r>
-      <w:proofErr w:type="gramStart"/>
-      <w:r>
-        <w:t>this base functionalities</w:t>
-      </w:r>
-      <w:proofErr w:type="gramEnd"/>
-      <w:r>
-        <w:t xml:space="preserve"> we created </w:t>
+        <w:t xml:space="preserve"> With this base functionalities we created </w:t>
       </w:r>
       <w:r>
         <w:lastRenderedPageBreak/>
@@ -3768,20 +3363,7 @@
         <w:t>URI</w:t>
       </w:r>
       <w:r>
-        <w:t>s for each peace of information and a relation with its literal/numeric value through the “</w:t>
-      </w:r>
-      <w:proofErr w:type="spellStart"/>
-      <w:proofErr w:type="gramStart"/>
-      <w:r>
-        <w:t>pred:real</w:t>
-      </w:r>
-      <w:proofErr w:type="gramEnd"/>
-      <w:r>
-        <w:t>_name</w:t>
-      </w:r>
-      <w:proofErr w:type="spellEnd"/>
-      <w:r>
-        <w:t xml:space="preserve">” </w:t>
+        <w:t xml:space="preserve">s for each peace of information and a relation with its literal/numeric value through the “pred:real_name” </w:t>
       </w:r>
       <w:r>
         <w:rPr>
@@ -3799,6 +3381,9 @@
         <w:keepNext/>
       </w:pPr>
       <w:r>
+        <w:rPr>
+          <w:noProof/>
+        </w:rPr>
         <w:drawing>
           <wp:inline distT="0" distB="0" distL="0" distR="0" wp14:anchorId="70BDA5F2" wp14:editId="36941FD6">
             <wp:extent cx="5342083" cy="2453853"/>
@@ -3932,6 +3517,9 @@
         <w:keepNext/>
       </w:pPr>
       <w:r>
+        <w:rPr>
+          <w:noProof/>
+        </w:rPr>
         <w:lastRenderedPageBreak/>
         <w:drawing>
           <wp:inline distT="0" distB="0" distL="0" distR="0" wp14:anchorId="630CFEA4" wp14:editId="47323E0E">
@@ -3999,13 +3587,8 @@
       </w:r>
       <w:bookmarkEnd w:id="16"/>
       <w:r>
-        <w:t xml:space="preserve">: Insert query - complimenting the query information to add to </w:t>
-      </w:r>
-      <w:proofErr w:type="gramStart"/>
-      <w:r>
-        <w:t>database</w:t>
-      </w:r>
-      <w:proofErr w:type="gramEnd"/>
+        <w:t>: Insert query - complimenting the query information to add to database</w:t>
+      </w:r>
     </w:p>
     <w:p>
       <w:pPr>
@@ -4049,6 +3632,9 @@
         <w:keepNext/>
       </w:pPr>
       <w:r>
+        <w:rPr>
+          <w:noProof/>
+        </w:rPr>
         <w:drawing>
           <wp:inline distT="0" distB="0" distL="0" distR="0" wp14:anchorId="5D22CDAF" wp14:editId="1B3994E2">
             <wp:extent cx="5075360" cy="1508891"/>
@@ -4155,6 +3741,9 @@
         <w:keepNext/>
       </w:pPr>
       <w:r>
+        <w:rPr>
+          <w:noProof/>
+        </w:rPr>
         <w:lastRenderedPageBreak/>
         <w:drawing>
           <wp:inline distT="0" distB="0" distL="0" distR="0" wp14:anchorId="54D90F64" wp14:editId="26304E0A">
@@ -4222,28 +3811,57 @@
       </w:r>
       <w:bookmarkEnd w:id="18"/>
       <w:r>
-        <w:t xml:space="preserve">: ASK query - Check if name deletion was </w:t>
-      </w:r>
-      <w:proofErr w:type="spellStart"/>
-      <w:r>
-        <w:t>successfull</w:t>
-      </w:r>
-      <w:proofErr w:type="spellEnd"/>
+        <w:t>: ASK query - Check if name deletion was successfull.</w:t>
+      </w:r>
+    </w:p>
+    <w:p>
+      <w:pPr>
+        <w:pStyle w:val="Ttulo3"/>
+      </w:pPr>
+      <w:r>
+        <w:t>Deleting an entire genre</w:t>
+      </w:r>
+    </w:p>
+    <w:p>
+      <w:r>
+        <w:t xml:space="preserve">Another data operation implemented in our application was the deletion of an entire genre. </w:t>
+      </w:r>
+      <w:r>
+        <w:t xml:space="preserve">Doing so made us opt for the deletion of every movie within it. For that purpose, the query presented in </w:t>
+      </w:r>
+      <w:r>
+        <w:fldChar w:fldCharType="begin"/>
+      </w:r>
+      <w:r>
+        <w:instrText xml:space="preserve"> REF _Ref164154897 \h </w:instrText>
+      </w:r>
+      <w:r>
+        <w:fldChar w:fldCharType="separate"/>
+      </w:r>
+      <w:r>
+        <w:t xml:space="preserve">Figure </w:t>
+      </w:r>
+      <w:r>
+        <w:rPr>
+          <w:noProof/>
+        </w:rPr>
+        <w:t>5</w:t>
+      </w:r>
+      <w:r>
+        <w:fldChar w:fldCharType="end"/>
+      </w:r>
       <w:r>
         <w:t>.</w:t>
       </w:r>
     </w:p>
     <w:p>
       <w:pPr>
-        <w:pStyle w:val="Ttulo3"/>
-      </w:pPr>
-      <w:r>
-        <w:t>Deleting an entire genre</w:t>
-      </w:r>
-    </w:p>
-    <w:p/>
-    <w:p>
-      <w:r>
+        <w:keepNext/>
+      </w:pPr>
+      <w:r>
+        <w:rPr>
+          <w:noProof/>
+        </w:rPr>
         <w:drawing>
           <wp:inline distT="0" distB="0" distL="0" distR="0" wp14:anchorId="2A7BB58F" wp14:editId="66F1068A">
             <wp:extent cx="5014395" cy="2446232"/>
@@ -4281,10 +3899,77 @@
         </w:drawing>
       </w:r>
     </w:p>
+    <w:p>
+      <w:pPr>
+        <w:pStyle w:val="Legenda"/>
+        <w:jc w:val="both"/>
+      </w:pPr>
+      <w:bookmarkStart w:id="19" w:name="_Ref164154897"/>
+      <w:r>
+        <w:t xml:space="preserve">Figure </w:t>
+      </w:r>
+      <w:r>
+        <w:fldChar w:fldCharType="begin"/>
+      </w:r>
+      <w:r>
+        <w:instrText xml:space="preserve"> SEQ Figure \* ARABIC </w:instrText>
+      </w:r>
+      <w:r>
+        <w:fldChar w:fldCharType="separate"/>
+      </w:r>
+      <w:r>
+        <w:rPr>
+          <w:noProof/>
+        </w:rPr>
+        <w:t>5</w:t>
+      </w:r>
+      <w:r>
+        <w:fldChar w:fldCharType="end"/>
+      </w:r>
+      <w:bookmarkEnd w:id="19"/>
+      <w:r>
+        <w:t>: DELETE query - Deletion of every movie from a specific genre.</w:t>
+      </w:r>
+    </w:p>
+    <w:p>
+      <w:r>
+        <w:t>For the same reason as the previous deleting procedure, another ASK query was used to confirm the inexistence of any movie from the deleted genre. This time the ASK query works on the count of elements found for the deleted genre (</w:t>
+      </w:r>
+      <w:r>
+        <w:fldChar w:fldCharType="begin"/>
+      </w:r>
+      <w:r>
+        <w:instrText xml:space="preserve"> REF _Ref164155201 \h </w:instrText>
+      </w:r>
+      <w:r>
+        <w:fldChar w:fldCharType="separate"/>
+      </w:r>
+      <w:r>
+        <w:t xml:space="preserve">Figure </w:t>
+      </w:r>
+      <w:r>
+        <w:rPr>
+          <w:noProof/>
+        </w:rPr>
+        <w:t>6</w:t>
+      </w:r>
+      <w:r>
+        <w:fldChar w:fldCharType="end"/>
+      </w:r>
+      <w:r>
+        <w:t>).</w:t>
+      </w:r>
+    </w:p>
     <w:p/>
-    <w:p/>
-    <w:p>
-      <w:r>
+    <w:p>
+      <w:pPr>
+        <w:keepNext/>
+      </w:pPr>
+      <w:r>
+        <w:rPr>
+          <w:noProof/>
+        </w:rPr>
+        <w:lastRenderedPageBreak/>
         <w:drawing>
           <wp:inline distT="0" distB="0" distL="0" distR="0" wp14:anchorId="2AFB51FC" wp14:editId="068504C5">
             <wp:extent cx="4709568" cy="3177815"/>
@@ -4323,6 +4008,38 @@
       </w:r>
     </w:p>
     <w:p>
+      <w:pPr>
+        <w:pStyle w:val="Legenda"/>
+        <w:jc w:val="both"/>
+      </w:pPr>
+      <w:bookmarkStart w:id="20" w:name="_Ref164155201"/>
+      <w:r>
+        <w:t xml:space="preserve">Figure </w:t>
+      </w:r>
+      <w:r>
+        <w:fldChar w:fldCharType="begin"/>
+      </w:r>
+      <w:r>
+        <w:instrText xml:space="preserve"> SEQ Figure \* ARABIC </w:instrText>
+      </w:r>
+      <w:r>
+        <w:fldChar w:fldCharType="separate"/>
+      </w:r>
+      <w:r>
+        <w:rPr>
+          <w:noProof/>
+        </w:rPr>
+        <w:t>6</w:t>
+      </w:r>
+      <w:r>
+        <w:fldChar w:fldCharType="end"/>
+      </w:r>
+      <w:bookmarkEnd w:id="20"/>
+      <w:r>
+        <w:t>: ASK query - checking deletion of an entire genre by counting elements.</w:t>
+      </w:r>
+    </w:p>
+    <w:p>
       <w:r>
         <w:br w:type="page"/>
       </w:r>
@@ -4331,7 +4048,7 @@
       <w:pPr>
         <w:pStyle w:val="Ttulo1"/>
       </w:pPr>
-      <w:bookmarkStart w:id="19" w:name="_Toc164027849"/>
+      <w:bookmarkStart w:id="21" w:name="_Toc164027849"/>
       <w:r>
         <w:lastRenderedPageBreak/>
         <w:t xml:space="preserve">Application </w:t>
@@ -4339,7 +4056,7 @@
       <w:r>
         <w:t>Functionality</w:t>
       </w:r>
-      <w:bookmarkEnd w:id="19"/>
+      <w:bookmarkEnd w:id="21"/>
     </w:p>
     <w:p/>
     <w:p>
@@ -4351,12 +4068,12 @@
       <w:pPr>
         <w:pStyle w:val="Ttulo1"/>
       </w:pPr>
-      <w:bookmarkStart w:id="20" w:name="_Toc164027850"/>
+      <w:bookmarkStart w:id="22" w:name="_Toc164027850"/>
       <w:r>
         <w:lastRenderedPageBreak/>
         <w:t>Conclusions</w:t>
       </w:r>
-      <w:bookmarkEnd w:id="20"/>
+      <w:bookmarkEnd w:id="22"/>
     </w:p>
     <w:p/>
     <w:p>
@@ -4368,7 +4085,7 @@
       <w:pPr>
         <w:pStyle w:val="Ttulo1"/>
       </w:pPr>
-      <w:bookmarkStart w:id="21" w:name="_Toc164027851"/>
+      <w:bookmarkStart w:id="23" w:name="_Toc164027851"/>
       <w:r>
         <w:lastRenderedPageBreak/>
         <w:t>Instruc</w:t>
@@ -4379,7 +4096,7 @@
       <w:r>
         <w:t>ions to application execution</w:t>
       </w:r>
-      <w:bookmarkEnd w:id="21"/>
+      <w:bookmarkEnd w:id="23"/>
     </w:p>
     <w:p/>
     <w:p>
@@ -4387,7 +4104,7 @@
         <w:br w:type="page"/>
       </w:r>
     </w:p>
-    <w:bookmarkStart w:id="22" w:name="_Toc164027852" w:displacedByCustomXml="next"/>
+    <w:bookmarkStart w:id="24" w:name="_Toc164027852" w:displacedByCustomXml="next"/>
     <w:sdt>
       <w:sdtPr>
         <w:rPr>
@@ -4419,7 +4136,7 @@
           <w:r>
             <w:t>erences</w:t>
           </w:r>
-          <w:bookmarkEnd w:id="22"/>
+          <w:bookmarkEnd w:id="24"/>
         </w:p>
         <w:sdt>
           <w:sdtPr>
@@ -6406,6 +6123,8 @@
     <w:rsid w:val="005A3A45"/>
     <w:rsid w:val="007E2F6E"/>
     <w:rsid w:val="0082108A"/>
+    <w:rsid w:val="00B85939"/>
+    <w:rsid w:val="00D95726"/>
   </w:rsids>
   <m:mathPr>
     <m:mathFont m:val="Cambria Math"/>

</xml_diff>